<commit_message>
mới sửa lại file
</commit_message>
<xml_diff>
--- a/Giới thiệu tổng quan restful.docx
+++ b/Giới thiệu tổng quan restful.docx
@@ -84,7 +84,14 @@
         <w:ind w:left="720"/>
       </w:pPr>
       <w:r>
-        <w:t>Tìm hiểu sâu về hệ phân tán ?</w:t>
+        <w:rPr>
+          <w:b/>
+          <w:bCs/>
+        </w:rPr>
+        <w:t>REST</w:t>
+      </w:r>
+      <w:r>
+        <w:t> (REpresentational State Transfer) là một kiểu kiến trúc sử dụng trong việc giao tiếp giữa máy khách và máy chủ web. Kiến trúc REST rất phổ biến nhờ sở hữu tính năng đơn giản, được xây dựng dựa trên các hệ thống và tính năng hiện có của HTTP, giao tiếp thông qua mạng internet để đạt được các mục tiêu của nó, thay vì tạo ra các tiêu chuẩn, framework và công nghệ mới.</w:t>
       </w:r>
     </w:p>
     <w:p>
@@ -92,201 +99,7 @@
         <w:ind w:left="720"/>
       </w:pPr>
       <w:r>
-        <w:t xml:space="preserve">Hệ phân tán là mô hình hệ thống các thành phần trong mạng máy tính, các thành phần hoạt động độc lập </w:t>
-      </w:r>
-      <w:r>
-        <w:t xml:space="preserve">và điều phối các hành động bằng cách truyền massage, package,… liên lạc qua hạ tầng mạng </w:t>
-      </w:r>
-    </w:p>
-    <w:p>
-      <w:pPr>
-        <w:ind w:left="720"/>
-      </w:pPr>
-      <w:r>
-        <w:t>Api là gì? Tác dụng của api? Cách thức hoạt động?.v.v…</w:t>
-      </w:r>
-    </w:p>
-    <w:p>
-      <w:pPr>
-        <w:ind w:left="720"/>
-      </w:pPr>
-      <w:r>
-        <w:t xml:space="preserve">APIs </w:t>
-      </w:r>
-      <w:r>
-        <w:t>(application programming interface)</w:t>
-      </w:r>
-      <w:r>
-        <w:t>l</w:t>
-      </w:r>
-      <w:r>
-        <w:t xml:space="preserve">à </w:t>
-      </w:r>
-      <w:r>
-        <w:t>phương</w:t>
-      </w:r>
-      <w:r>
-        <w:t xml:space="preserve"> </w:t>
-      </w:r>
-      <w:r>
-        <w:t xml:space="preserve">thức để </w:t>
-      </w:r>
-      <w:r>
-        <w:t xml:space="preserve">hai ứng dụng giao tiếp với nhau </w:t>
-      </w:r>
-    </w:p>
-    <w:p>
-      <w:pPr>
-        <w:ind w:left="720"/>
-      </w:pPr>
-      <w:r>
-        <w:t>Các</w:t>
-      </w:r>
-      <w:r>
-        <w:t xml:space="preserve"> mô hình</w:t>
-      </w:r>
-      <w:r>
-        <w:t xml:space="preserve"> hoạt động:</w:t>
-      </w:r>
-    </w:p>
-    <w:p>
-      <w:pPr>
-        <w:ind w:left="720" w:firstLine="45"/>
-      </w:pPr>
-      <w:r>
-        <w:t xml:space="preserve">API soap: </w:t>
-      </w:r>
-      <w:r>
-        <w:t xml:space="preserve">sử dụng Giao thức truy cập đối tượng đơn giản. </w:t>
-      </w:r>
-      <w:r>
-        <w:t>server</w:t>
-      </w:r>
-      <w:r>
-        <w:t xml:space="preserve"> và </w:t>
-      </w:r>
-      <w:r>
-        <w:t>client</w:t>
-      </w:r>
-      <w:r>
-        <w:t xml:space="preserve"> trao đổi thông đệp bằng XML. Đây là loại API kém linh hoạt được dùng phổ biến trước đây</w:t>
-      </w:r>
-    </w:p>
-    <w:p>
-      <w:pPr>
-        <w:ind w:left="720" w:firstLine="45"/>
-      </w:pPr>
-      <w:r>
-        <w:t xml:space="preserve">API rpc: </w:t>
-      </w:r>
-      <w:r>
-        <w:t xml:space="preserve">Lệnh gọi thủ tục từ xa. </w:t>
-      </w:r>
-      <w:r>
-        <w:t>client</w:t>
-      </w:r>
-      <w:r>
-        <w:t xml:space="preserve"> hoàn thành một hàm (hoặc thủ tục) trên </w:t>
-      </w:r>
-      <w:r>
-        <w:t>server</w:t>
-      </w:r>
-      <w:r>
-        <w:t xml:space="preserve"> còn </w:t>
-      </w:r>
-      <w:r>
-        <w:t>server</w:t>
-      </w:r>
-      <w:r>
-        <w:t xml:space="preserve"> gửi kết quả về cho </w:t>
-      </w:r>
-      <w:r>
-        <w:t>client</w:t>
-      </w:r>
-      <w:r>
-        <w:t>.</w:t>
-      </w:r>
-    </w:p>
-    <w:p>
-      <w:pPr>
-        <w:ind w:left="720" w:firstLine="45"/>
-      </w:pPr>
-      <w:r>
-        <w:t xml:space="preserve">API Websocket: </w:t>
-      </w:r>
-      <w:r>
-        <w:t> API web sử dụng các đối tượng JSON để chuyển dữ liệu. API WebSocket hỗ trợ hoạt động giao tiếp hai chiều giữa ứng dụng</w:t>
-      </w:r>
-      <w:r>
-        <w:t xml:space="preserve"> client</w:t>
-      </w:r>
-      <w:r>
-        <w:t xml:space="preserve"> và </w:t>
-      </w:r>
-      <w:r>
-        <w:t>server</w:t>
-      </w:r>
-      <w:r>
-        <w:t xml:space="preserve">. </w:t>
-      </w:r>
-      <w:r>
-        <w:t>Server</w:t>
-      </w:r>
-      <w:r>
-        <w:t xml:space="preserve"> có thể gửi thông điệp gọi lại cho các </w:t>
-      </w:r>
-      <w:r>
-        <w:t>client</w:t>
-      </w:r>
-      <w:r>
-        <w:t xml:space="preserve"> được kết nối, điều này khiến loại API này hiệu quả hơn API REST.</w:t>
-      </w:r>
-    </w:p>
-    <w:p>
-      <w:pPr>
-        <w:ind w:left="720" w:firstLine="45"/>
-      </w:pPr>
-      <w:r>
-        <w:t xml:space="preserve"> API rest: client</w:t>
-      </w:r>
-      <w:r>
-        <w:t xml:space="preserve"> gửi yêu cầu đến </w:t>
-      </w:r>
-      <w:r>
-        <w:t>server</w:t>
-      </w:r>
-      <w:r>
-        <w:t xml:space="preserve"> dưới dạng dữ liệu. </w:t>
-      </w:r>
-      <w:r>
-        <w:t>server</w:t>
-      </w:r>
-      <w:r>
-        <w:t xml:space="preserve"> dùng dữ liệu đầu vào từ </w:t>
-      </w:r>
-      <w:r>
-        <w:t xml:space="preserve">client </w:t>
-      </w:r>
-      <w:r>
-        <w:t xml:space="preserve">này để bắt đầu các hàm nội bộ và trả lại dữ liệu đầu ra cho </w:t>
-      </w:r>
-      <w:r>
-        <w:t>client</w:t>
-      </w:r>
-      <w:r>
-        <w:t>.</w:t>
-      </w:r>
-    </w:p>
-    <w:p>
-      <w:r>
-        <w:tab/>
-        <w:t>(</w:t>
-      </w:r>
-      <w:r>
-        <w:t>https://aws.amazon.com/vi/what-is/api/</w:t>
-      </w:r>
-      <w:r>
-        <w:t>)</w:t>
+        <w:t>https://bizflycloud.vn/tin-tuc/tin-hieu-rest-representational-state-transfer-va-soap-nen-tang-phat-trien-cua-apis-restful-20190331233216107.htm</w:t>
       </w:r>
     </w:p>
     <w:p>
@@ -385,109 +198,106 @@
     </w:p>
     <w:p>
       <w:pPr>
-        <w:ind w:firstLine="720"/>
-      </w:pPr>
-      <w:r>
-        <w:t xml:space="preserve">Restful Api </w:t>
-      </w:r>
-      <w:r>
-        <w:t>(hay rest</w:t>
-      </w:r>
-      <w:r>
-        <w:t>ful web</w:t>
-      </w:r>
-      <w:r>
-        <w:t xml:space="preserve"> api)</w:t>
-      </w:r>
-      <w:r>
-        <w:t>là gì?</w:t>
-      </w:r>
-    </w:p>
-    <w:p>
-      <w:pPr>
         <w:ind w:left="720"/>
       </w:pPr>
       <w:r>
-        <w:t> </w:t>
-      </w:r>
-      <w:r>
-        <w:rPr>
-          <w:lang w:val="vi-VN"/>
-        </w:rPr>
-        <w:t>là</w:t>
+        <w:t>Restful API là gì?</w:t>
+      </w:r>
+    </w:p>
+    <w:p>
+      <w:pPr>
+        <w:ind w:left="720"/>
+        <w:rPr>
+          <w:rFonts w:ascii="Helvetica" w:hAnsi="Helvetica"/>
+          <w:color w:val="212529"/>
+          <w:sz w:val="26"/>
+          <w:szCs w:val="26"/>
+          <w:shd w:val="clear" w:color="auto" w:fill="FFFFFF"/>
+        </w:rPr>
+      </w:pPr>
+      <w:r>
+        <w:t>RESTful API (Representational State Transfer API) là kiến trúc</w:t>
+      </w:r>
+      <w:r>
+        <w:t xml:space="preserve"> REST</w:t>
+      </w:r>
+      <w:r>
+        <w:t xml:space="preserve"> cho API</w:t>
+      </w:r>
+      <w:r>
+        <w:t>s</w:t>
+      </w:r>
+      <w:r>
+        <w:t xml:space="preserve"> được sử dụ</w:t>
+      </w:r>
+      <w:r>
+        <w:t xml:space="preserve">ng </w:t>
+      </w:r>
+      <w:r>
+        <w:t xml:space="preserve">giao thức HTTP để truyền tải dữ liệu giữa </w:t>
+      </w:r>
+      <w:r>
+        <w:t>server</w:t>
       </w:r>
       <w:r>
         <w:t xml:space="preserve"> </w:t>
       </w:r>
       <w:r>
-        <w:rPr>
-          <w:lang w:val="vi-VN"/>
-        </w:rPr>
-        <w:t xml:space="preserve">kiểu kiến </w:t>
-      </w:r>
-      <w:r>
-        <w:rPr>
-          <w:rFonts w:ascii="Arial" w:hAnsi="Arial" w:cs="Arial"/>
-          <w:lang w:val="vi-VN"/>
-        </w:rPr>
-        <w:t>​​</w:t>
-      </w:r>
-      <w:r>
-        <w:rPr>
-          <w:lang w:val="vi-VN"/>
-        </w:rPr>
-        <w:t>tr</w:t>
-      </w:r>
-      <w:r>
-        <w:rPr>
-          <w:rFonts w:ascii="Aptos" w:hAnsi="Aptos" w:cs="Aptos"/>
-          <w:lang w:val="vi-VN"/>
-        </w:rPr>
-        <w:t>ú</w:t>
-      </w:r>
-      <w:r>
-        <w:rPr>
-          <w:lang w:val="vi-VN"/>
-        </w:rPr>
-        <w:t xml:space="preserve">c cho </w:t>
-      </w:r>
-      <w:r>
-        <w:t>API</w:t>
-      </w:r>
-      <w:r>
-        <w:rPr>
-          <w:lang w:val="vi-VN"/>
-        </w:rPr>
-        <w:t xml:space="preserve"> sử dụng các HTTP </w:t>
-      </w:r>
-      <w:r>
-        <w:t xml:space="preserve">method </w:t>
-      </w:r>
-      <w:r>
-        <w:rPr>
-          <w:lang w:val="vi-VN"/>
-        </w:rPr>
-        <w:t>để truy cập và sử dụng dữ liệu.</w:t>
+        <w:t>-</w:t>
+      </w:r>
+      <w:r>
+        <w:t xml:space="preserve"> </w:t>
+      </w:r>
+      <w:r>
+        <w:t>client</w:t>
+      </w:r>
+      <w:r>
+        <w:t xml:space="preserve"> hoặc </w:t>
+      </w:r>
+      <w:r>
+        <w:t>các ứng dụng web</w:t>
+      </w:r>
+      <w:r>
+        <w:t>.</w:t>
+      </w:r>
+      <w:r>
+        <w:rPr>
+          <w:rFonts w:ascii="Helvetica" w:hAnsi="Helvetica"/>
+          <w:color w:val="212529"/>
+          <w:sz w:val="26"/>
+          <w:szCs w:val="26"/>
+          <w:shd w:val="clear" w:color="auto" w:fill="FFFFFF"/>
+        </w:rPr>
+        <w:t xml:space="preserve"> </w:t>
       </w:r>
     </w:p>
     <w:p>
       <w:pPr>
         <w:ind w:left="720"/>
       </w:pPr>
-      <w:r>
-        <w:t xml:space="preserve">Link: </w:t>
-      </w:r>
-      <w:r>
-        <w:t>https://www.techtarget.com/searchapparchitecture/definition/RESTful-API</w:t>
-      </w:r>
+      <w:hyperlink r:id="rId6" w:history="1">
+        <w:r>
+          <w:rPr>
+            <w:rStyle w:val="Hyperlink"/>
+          </w:rPr>
+          <w:t>https://stringee.com/vi/blog/post/restful-api-la-gi</w:t>
+        </w:r>
+      </w:hyperlink>
     </w:p>
     <w:p>
       <w:pPr>
         <w:ind w:left="720"/>
-      </w:pPr>
-      <w:r>
-        <w:lastRenderedPageBreak/>
-        <w:t>https://www.ibm.com/think/topics/api</w:t>
+        <w:rPr>
+          <w:sz w:val="30"/>
+          <w:szCs w:val="30"/>
+        </w:rPr>
+      </w:pPr>
+      <w:r>
+        <w:rPr>
+          <w:sz w:val="30"/>
+          <w:szCs w:val="30"/>
+        </w:rPr>
+        <w:t>So sánh với ai đây? Cho xin cái ý nào</w:t>
       </w:r>
     </w:p>
     <w:p>
@@ -514,10 +324,11 @@
         <w:rPr>
           <w:noProof/>
         </w:rPr>
+        <w:lastRenderedPageBreak/>
         <w:drawing>
-          <wp:inline distT="0" distB="0" distL="0" distR="0" wp14:anchorId="1777A78E" wp14:editId="5DB2C7D0">
-            <wp:extent cx="2138378" cy="4071967"/>
-            <wp:effectExtent l="0" t="0" r="0" b="5080"/>
+          <wp:inline distT="0" distB="0" distL="0" distR="0" wp14:anchorId="1777A78E" wp14:editId="7DF4F314">
+            <wp:extent cx="2828925" cy="5386929"/>
+            <wp:effectExtent l="0" t="0" r="0" b="4445"/>
             <wp:docPr id="683296296" name="Picture 1" descr="A diagram of a flowchart&#10;&#10;Description automatically generated"/>
             <wp:cNvGraphicFramePr>
               <a:graphicFrameLocks xmlns:a="http://schemas.openxmlformats.org/drawingml/2006/main" noChangeAspect="1"/>
@@ -530,7 +341,7 @@
                     <pic:cNvPicPr/>
                   </pic:nvPicPr>
                   <pic:blipFill>
-                    <a:blip r:embed="rId6"/>
+                    <a:blip r:embed="rId7"/>
                     <a:stretch>
                       <a:fillRect/>
                     </a:stretch>
@@ -538,7 +349,7 @@
                   <pic:spPr>
                     <a:xfrm>
                       <a:off x="0" y="0"/>
-                      <a:ext cx="2138378" cy="4071967"/>
+                      <a:ext cx="2833424" cy="5395495"/>
                     </a:xfrm>
                     <a:prstGeom prst="rect">
                       <a:avLst/>
@@ -555,80 +366,359 @@
       <w:pPr>
         <w:ind w:left="720"/>
       </w:pPr>
-      <w:r>
-        <w:t>https://makingloops.com/restful-api-visual/</w:t>
-      </w:r>
-    </w:p>
-    <w:p>
-      <w:pPr>
-        <w:ind w:left="720"/>
-        <w:rPr>
-          <w:b/>
-          <w:bCs/>
-        </w:rPr>
-      </w:pPr>
-      <w:r>
-        <w:rPr>
-          <w:b/>
-          <w:bCs/>
-          <w:noProof/>
-        </w:rPr>
-        <w:lastRenderedPageBreak/>
-        <w:drawing>
-          <wp:inline distT="0" distB="0" distL="0" distR="0" wp14:anchorId="75304DB4" wp14:editId="0636850A">
-            <wp:extent cx="5019712" cy="5167350"/>
-            <wp:effectExtent l="0" t="0" r="0" b="0"/>
-            <wp:docPr id="496943657" name="Picture 1" descr="A diagram of a software server&#10;&#10;Description automatically generated"/>
-            <wp:cNvGraphicFramePr>
-              <a:graphicFrameLocks xmlns:a="http://schemas.openxmlformats.org/drawingml/2006/main" noChangeAspect="1"/>
-            </wp:cNvGraphicFramePr>
-            <a:graphic xmlns:a="http://schemas.openxmlformats.org/drawingml/2006/main">
-              <a:graphicData uri="http://schemas.openxmlformats.org/drawingml/2006/picture">
-                <pic:pic xmlns:pic="http://schemas.openxmlformats.org/drawingml/2006/picture">
-                  <pic:nvPicPr>
-                    <pic:cNvPr id="496943657" name="Picture 1" descr="A diagram of a software server&#10;&#10;Description automatically generated"/>
-                    <pic:cNvPicPr/>
-                  </pic:nvPicPr>
-                  <pic:blipFill>
-                    <a:blip r:embed="rId7"/>
-                    <a:stretch>
-                      <a:fillRect/>
-                    </a:stretch>
-                  </pic:blipFill>
-                  <pic:spPr>
-                    <a:xfrm>
-                      <a:off x="0" y="0"/>
-                      <a:ext cx="5019712" cy="5167350"/>
-                    </a:xfrm>
-                    <a:prstGeom prst="rect">
-                      <a:avLst/>
-                    </a:prstGeom>
-                  </pic:spPr>
-                </pic:pic>
-              </a:graphicData>
-            </a:graphic>
-          </wp:inline>
-        </w:drawing>
-      </w:r>
-    </w:p>
-    <w:p>
-      <w:pPr>
-        <w:ind w:left="720"/>
-        <w:rPr>
-          <w:b/>
-          <w:bCs/>
-        </w:rPr>
-      </w:pPr>
       <w:hyperlink r:id="rId8" w:history="1">
         <w:r>
           <w:rPr>
             <w:rStyle w:val="Hyperlink"/>
-            <w:b/>
-            <w:bCs/>
           </w:rPr>
-          <w:t>https://danmartensen.svbtle.com/exploring-rest-api-architecture</w:t>
+          <w:t>https://makingloops.com/restful-api-visual/</w:t>
         </w:r>
       </w:hyperlink>
+    </w:p>
+    <w:p>
+      <w:pPr>
+        <w:ind w:left="720"/>
+        <w:rPr>
+          <w:b/>
+          <w:bCs/>
+        </w:rPr>
+      </w:pPr>
+      <w:r>
+        <w:rPr>
+          <w:b/>
+          <w:bCs/>
+        </w:rPr>
+        <w:t xml:space="preserve">+ </w:t>
+      </w:r>
+      <w:r>
+        <w:rPr>
+          <w:b/>
+          <w:bCs/>
+        </w:rPr>
+        <w:t>API Global Handlers</w:t>
+      </w:r>
+      <w:r>
+        <w:rPr>
+          <w:b/>
+          <w:bCs/>
+        </w:rPr>
+        <w:t xml:space="preserve"> and</w:t>
+      </w:r>
+      <w:r>
+        <w:rPr>
+          <w:b/>
+          <w:bCs/>
+        </w:rPr>
+        <w:t xml:space="preserve"> Filters</w:t>
+      </w:r>
+    </w:p>
+    <w:p>
+      <w:pPr>
+        <w:ind w:left="720"/>
+      </w:pPr>
+      <w:r>
+        <w:t xml:space="preserve">Các </w:t>
+      </w:r>
+      <w:r>
+        <w:t>handler</w:t>
+      </w:r>
+      <w:r>
+        <w:t xml:space="preserve"> và </w:t>
+      </w:r>
+      <w:r>
+        <w:t>filter</w:t>
+      </w:r>
+      <w:r>
+        <w:t xml:space="preserve"> là một dạng middleware mà có thể sử dụng để áp dụng logic vào </w:t>
+      </w:r>
+      <w:r>
+        <w:t>việc log request</w:t>
+      </w:r>
+      <w:r>
+        <w:t xml:space="preserve"> và </w:t>
+      </w:r>
+      <w:r>
+        <w:t>gửi response</w:t>
+      </w:r>
+      <w:r>
+        <w:t xml:space="preserve">. Các </w:t>
+      </w:r>
+      <w:r>
+        <w:t>handler</w:t>
+      </w:r>
+      <w:r>
+        <w:t xml:space="preserve"> và </w:t>
+      </w:r>
+      <w:r>
+        <w:t>filter</w:t>
+      </w:r>
+      <w:r>
+        <w:t xml:space="preserve"> có thể được áp dụng toàn cục (áp dụng cho mọi yêu cầu API) hoặc cụ thể cho một bộ điều khiển hoặc phương thức.</w:t>
+      </w:r>
+    </w:p>
+    <w:p>
+      <w:pPr>
+        <w:ind w:left="720"/>
+        <w:rPr>
+          <w:b/>
+          <w:bCs/>
+        </w:rPr>
+      </w:pPr>
+      <w:r>
+        <w:t>+</w:t>
+      </w:r>
+      <w:r>
+        <w:rPr>
+          <w:rFonts w:ascii="Helvetica" w:eastAsia="Times New Roman" w:hAnsi="Helvetica" w:cs="Times New Roman"/>
+          <w:b/>
+          <w:bCs/>
+          <w:color w:val="313131"/>
+          <w:kern w:val="0"/>
+          <w:sz w:val="27"/>
+          <w:szCs w:val="27"/>
+          <w14:ligatures w14:val="none"/>
+        </w:rPr>
+        <w:t xml:space="preserve"> </w:t>
+      </w:r>
+      <w:r>
+        <w:rPr>
+          <w:b/>
+          <w:bCs/>
+        </w:rPr>
+        <w:t xml:space="preserve">Log Request </w:t>
+      </w:r>
+      <w:r>
+        <w:rPr>
+          <w:b/>
+          <w:bCs/>
+        </w:rPr>
+        <w:t>and</w:t>
+      </w:r>
+      <w:r>
+        <w:rPr>
+          <w:b/>
+          <w:bCs/>
+        </w:rPr>
+        <w:t xml:space="preserve"> Response Handler</w:t>
+      </w:r>
+    </w:p>
+    <w:p>
+      <w:pPr>
+        <w:ind w:left="720"/>
+      </w:pPr>
+      <w:r>
+        <w:t>Là nhật ký ghi lại các thông tin quan trọng vè request và response</w:t>
+      </w:r>
+      <w:r>
+        <w:t xml:space="preserve">. </w:t>
+      </w:r>
+      <w:r>
+        <w:t>Bằng cách sử dụng DelegatingHandler, có thể kiểm tra và ghi lại mọi thông điệp gửi đến hoặc đi qua hệ thống. Điều này rất hữu ích cho việc theo dõi, kiểm tra và gỡ lỗi hệ thống, đảm bảo mọi thứ đang hoạt động như mong đợi.</w:t>
+      </w:r>
+    </w:p>
+    <w:p>
+      <w:pPr>
+        <w:ind w:left="720"/>
+        <w:rPr>
+          <w:b/>
+          <w:bCs/>
+        </w:rPr>
+      </w:pPr>
+      <w:r>
+        <w:t xml:space="preserve">+ </w:t>
+      </w:r>
+      <w:r>
+        <w:rPr>
+          <w:b/>
+          <w:bCs/>
+        </w:rPr>
+        <w:t>Filters</w:t>
+      </w:r>
+    </w:p>
+    <w:p>
+      <w:pPr>
+        <w:ind w:left="720"/>
+      </w:pPr>
+      <w:r>
+        <w:lastRenderedPageBreak/>
+        <w:t xml:space="preserve">Các </w:t>
+      </w:r>
+      <w:r>
+        <w:t>filter</w:t>
+      </w:r>
+      <w:r>
+        <w:t xml:space="preserve"> toàn cục là</w:t>
+      </w:r>
+      <w:r>
+        <w:t xml:space="preserve"> một</w:t>
+      </w:r>
+      <w:r>
+        <w:t xml:space="preserve"> </w:t>
+      </w:r>
+      <w:r>
+        <w:t>tập hợp chức năng</w:t>
+      </w:r>
+      <w:r>
+        <w:t xml:space="preserve"> cho việc xác thực và ủy quyền </w:t>
+      </w:r>
+      <w:r>
+        <w:t xml:space="preserve">của </w:t>
+      </w:r>
+      <w:r>
+        <w:t>các API</w:t>
+      </w:r>
+      <w:r>
+        <w:t xml:space="preserve"> Client</w:t>
+      </w:r>
+      <w:r>
+        <w:t xml:space="preserve">. </w:t>
+      </w:r>
+      <w:r>
+        <w:t>Đảm bảo khách hàng được phép sử dụng API không lãng phí dữ liệu xử lý</w:t>
+      </w:r>
+    </w:p>
+    <w:p>
+      <w:pPr>
+        <w:ind w:left="720"/>
+        <w:rPr>
+          <w:b/>
+          <w:bCs/>
+        </w:rPr>
+      </w:pPr>
+      <w:r>
+        <w:t xml:space="preserve">+ </w:t>
+      </w:r>
+      <w:r>
+        <w:rPr>
+          <w:b/>
+          <w:bCs/>
+        </w:rPr>
+        <w:t>Controller &amp; Endpoint-Specific Handlers &amp; Filters</w:t>
+      </w:r>
+    </w:p>
+    <w:p>
+      <w:pPr>
+        <w:ind w:left="720"/>
+      </w:pPr>
+      <w:r>
+        <w:rPr>
+          <w:b/>
+          <w:bCs/>
+        </w:rPr>
+        <w:t>Controller</w:t>
+      </w:r>
+      <w:r>
+        <w:t xml:space="preserve"> </w:t>
+      </w:r>
+      <w:r>
+        <w:rPr>
+          <w:b/>
+          <w:bCs/>
+        </w:rPr>
+        <w:t>Specific Handlers &amp; Filters</w:t>
+      </w:r>
+      <w:r>
+        <w:t xml:space="preserve"> l</w:t>
+      </w:r>
+      <w:r>
+        <w:t xml:space="preserve">à các trình xử lý áp dụng chỉ cho một hoặc một số controller cụ thể. </w:t>
+      </w:r>
+      <w:r>
+        <w:t xml:space="preserve">Mục đích </w:t>
+      </w:r>
+      <w:r>
+        <w:t>áp dụng logic hoặc xử lý cho các yêu cầu đối với một controller nhất định mà không ảnh hưởng đến các controller khác.</w:t>
+      </w:r>
+    </w:p>
+    <w:p>
+      <w:pPr>
+        <w:ind w:left="720"/>
+      </w:pPr>
+      <w:r>
+        <w:rPr>
+          <w:b/>
+          <w:bCs/>
+        </w:rPr>
+        <w:t>Endpoint-Specific Handlers &amp; Filters</w:t>
+      </w:r>
+      <w:r>
+        <w:rPr>
+          <w:b/>
+          <w:bCs/>
+        </w:rPr>
+        <w:t xml:space="preserve"> </w:t>
+      </w:r>
+      <w:r>
+        <w:t>là</w:t>
+      </w:r>
+      <w:r>
+        <w:rPr>
+          <w:b/>
+          <w:bCs/>
+        </w:rPr>
+        <w:t xml:space="preserve"> </w:t>
+      </w:r>
+      <w:r>
+        <w:t>các trình xử lý</w:t>
+      </w:r>
+      <w:r>
+        <w:t xml:space="preserve"> áp dụng cho các hành động hoặc phương thức cụ thể. Chúng giúp</w:t>
+      </w:r>
+      <w:r>
+        <w:t xml:space="preserve"> trong việc</w:t>
+      </w:r>
+      <w:r>
+        <w:t xml:space="preserve"> các kiểm tra xác thực, kiểm tra tính hợp lệ dữ liệu hoặc các tác vụ khác chỉ đối với một endpoint cụ thể mà không ảnh hưởng đến các</w:t>
+      </w:r>
+      <w:r>
+        <w:t xml:space="preserve"> </w:t>
+      </w:r>
+      <w:r>
+        <w:t>endpoint khác trong hệ thống.</w:t>
+      </w:r>
+    </w:p>
+    <w:p>
+      <w:pPr>
+        <w:ind w:left="720"/>
+        <w:rPr>
+          <w:b/>
+          <w:bCs/>
+        </w:rPr>
+      </w:pPr>
+      <w:r>
+        <w:rPr>
+          <w:b/>
+          <w:bCs/>
+        </w:rPr>
+        <w:t xml:space="preserve">+ </w:t>
+      </w:r>
+      <w:r>
+        <w:rPr>
+          <w:b/>
+          <w:bCs/>
+        </w:rPr>
+        <w:t>Controller Method Body</w:t>
+      </w:r>
+      <w:r>
+        <w:rPr>
+          <w:b/>
+          <w:bCs/>
+        </w:rPr>
+        <w:t xml:space="preserve"> </w:t>
+      </w:r>
+      <w:r>
+        <w:t>là</w:t>
+      </w:r>
+      <w:r>
+        <w:rPr>
+          <w:b/>
+          <w:bCs/>
+        </w:rPr>
+        <w:t xml:space="preserve"> </w:t>
+      </w:r>
+      <w:r>
+        <w:t>quá trình xử lý yêu cầu thêm một đối tượng vào cơ sở dữ liệu một cách an toàn, hiệu quả và đảm bảo tính hợp lệ của dữ liệu.</w:t>
+      </w:r>
     </w:p>
     <w:p>
       <w:pPr>
@@ -898,7 +988,307 @@
         </w:numPr>
       </w:pPr>
       <w:r>
-        <w:t>Nguyên lý hoạt động</w:t>
+        <w:t xml:space="preserve">Ưu, </w:t>
+      </w:r>
+      <w:r>
+        <w:t>nhược</w:t>
+      </w:r>
+      <w:r>
+        <w:t xml:space="preserve"> điểm</w:t>
+      </w:r>
+    </w:p>
+    <w:p>
+      <w:pPr>
+        <w:ind w:left="720"/>
+        <w:rPr>
+          <w:b/>
+          <w:bCs/>
+        </w:rPr>
+      </w:pPr>
+      <w:r>
+        <w:rPr>
+          <w:b/>
+          <w:bCs/>
+        </w:rPr>
+        <w:t>Ưu điểm:</w:t>
+      </w:r>
+    </w:p>
+    <w:p>
+      <w:pPr>
+        <w:numPr>
+          <w:ilvl w:val="0"/>
+          <w:numId w:val="4"/>
+        </w:numPr>
+      </w:pPr>
+      <w:r>
+        <w:rPr>
+          <w:b/>
+          <w:bCs/>
+        </w:rPr>
+        <w:t>Đơn giản và dễ hiểu</w:t>
+      </w:r>
+      <w:r>
+        <w:t>:</w:t>
+      </w:r>
+    </w:p>
+    <w:p>
+      <w:pPr>
+        <w:numPr>
+          <w:ilvl w:val="1"/>
+          <w:numId w:val="4"/>
+        </w:numPr>
+      </w:pPr>
+      <w:r>
+        <w:t>REST sử dụng các phương thức HTTP chuẩn như GET, POST, PUT và DELETE, giúp đơn giản hóa giao tiếp và dễ dàng hiểu được cách hoạt động của API.</w:t>
+      </w:r>
+    </w:p>
+    <w:p>
+      <w:pPr>
+        <w:numPr>
+          <w:ilvl w:val="0"/>
+          <w:numId w:val="4"/>
+        </w:numPr>
+      </w:pPr>
+      <w:r>
+        <w:rPr>
+          <w:b/>
+          <w:bCs/>
+        </w:rPr>
+        <w:t>Không trạng thái (Stateless)</w:t>
+      </w:r>
+      <w:r>
+        <w:t>:</w:t>
+      </w:r>
+    </w:p>
+    <w:p>
+      <w:pPr>
+        <w:numPr>
+          <w:ilvl w:val="1"/>
+          <w:numId w:val="4"/>
+        </w:numPr>
+      </w:pPr>
+      <w:r>
+        <w:t>Mỗi yêu cầu từ khách hàng đến máy chủ phải chứa tất cả thông tin cần thiết để hiểu và xử lý yêu cầu đó. Điều này giúp API dễ dàng mở rộng và bảo trì.</w:t>
+      </w:r>
+    </w:p>
+    <w:p>
+      <w:pPr>
+        <w:numPr>
+          <w:ilvl w:val="0"/>
+          <w:numId w:val="4"/>
+        </w:numPr>
+      </w:pPr>
+      <w:r>
+        <w:rPr>
+          <w:b/>
+          <w:bCs/>
+        </w:rPr>
+        <w:t>Hiệu suất cao</w:t>
+      </w:r>
+      <w:r>
+        <w:t>:</w:t>
+      </w:r>
+    </w:p>
+    <w:p>
+      <w:pPr>
+        <w:numPr>
+          <w:ilvl w:val="1"/>
+          <w:numId w:val="4"/>
+        </w:numPr>
+      </w:pPr>
+      <w:r>
+        <w:t>Vì REST sử dụng định dạng JSON hoặc XML, dữ liệu được truyền tải nhẹ nhàng hơn, giúp tăng tốc độ xử lý và phản hồi.</w:t>
+      </w:r>
+    </w:p>
+    <w:p>
+      <w:pPr>
+        <w:numPr>
+          <w:ilvl w:val="0"/>
+          <w:numId w:val="4"/>
+        </w:numPr>
+      </w:pPr>
+      <w:r>
+        <w:rPr>
+          <w:b/>
+          <w:bCs/>
+        </w:rPr>
+        <w:t>Khả năng tương thích rộng rãi</w:t>
+      </w:r>
+      <w:r>
+        <w:t>:</w:t>
+      </w:r>
+    </w:p>
+    <w:p>
+      <w:pPr>
+        <w:numPr>
+          <w:ilvl w:val="1"/>
+          <w:numId w:val="4"/>
+        </w:numPr>
+      </w:pPr>
+      <w:r>
+        <w:t>RESTful API có thể được sử dụng với bất kỳ ngôn ngữ lập trình nào, điều này làm cho nó trở nên rất linh hoạt và dễ tích hợp.</w:t>
+      </w:r>
+    </w:p>
+    <w:p>
+      <w:pPr>
+        <w:numPr>
+          <w:ilvl w:val="0"/>
+          <w:numId w:val="4"/>
+        </w:numPr>
+      </w:pPr>
+      <w:r>
+        <w:rPr>
+          <w:b/>
+          <w:bCs/>
+        </w:rPr>
+        <w:t>Khả năng mở rộng (Scalability)</w:t>
+      </w:r>
+      <w:r>
+        <w:t>:</w:t>
+      </w:r>
+    </w:p>
+    <w:p>
+      <w:pPr>
+        <w:numPr>
+          <w:ilvl w:val="1"/>
+          <w:numId w:val="4"/>
+        </w:numPr>
+      </w:pPr>
+      <w:r>
+        <w:lastRenderedPageBreak/>
+        <w:t>Kiến trúc không trạng thái và sử dụng HTTP làm giao thức giao tiếp giúp RESTful API dễ dàng mở rộng để phục vụ nhiều người dùng hơn.</w:t>
+      </w:r>
+    </w:p>
+    <w:p>
+      <w:pPr>
+        <w:ind w:left="720"/>
+        <w:rPr>
+          <w:b/>
+          <w:bCs/>
+        </w:rPr>
+      </w:pPr>
+      <w:r>
+        <w:rPr>
+          <w:b/>
+          <w:bCs/>
+        </w:rPr>
+        <w:t>Nhược điểm:</w:t>
+      </w:r>
+    </w:p>
+    <w:p>
+      <w:pPr>
+        <w:numPr>
+          <w:ilvl w:val="0"/>
+          <w:numId w:val="5"/>
+        </w:numPr>
+      </w:pPr>
+      <w:r>
+        <w:rPr>
+          <w:b/>
+          <w:bCs/>
+        </w:rPr>
+        <w:t>Bảo mật</w:t>
+      </w:r>
+      <w:r>
+        <w:t>:</w:t>
+      </w:r>
+    </w:p>
+    <w:p>
+      <w:pPr>
+        <w:numPr>
+          <w:ilvl w:val="1"/>
+          <w:numId w:val="5"/>
+        </w:numPr>
+      </w:pPr>
+      <w:r>
+        <w:t>RESTful API yêu cầu bảo mật phải được quản lý cẩn thận, vì thông tin nhạy cảm có thể bị lộ nếu không được mã hóa và xác thực đúng cách.</w:t>
+      </w:r>
+    </w:p>
+    <w:p>
+      <w:pPr>
+        <w:numPr>
+          <w:ilvl w:val="0"/>
+          <w:numId w:val="5"/>
+        </w:numPr>
+      </w:pPr>
+      <w:r>
+        <w:rPr>
+          <w:b/>
+          <w:bCs/>
+        </w:rPr>
+        <w:t>Không phù hợp cho giao tiếp thời gian thực</w:t>
+      </w:r>
+      <w:r>
+        <w:t>:</w:t>
+      </w:r>
+    </w:p>
+    <w:p>
+      <w:pPr>
+        <w:numPr>
+          <w:ilvl w:val="1"/>
+          <w:numId w:val="5"/>
+        </w:numPr>
+      </w:pPr>
+      <w:r>
+        <w:t xml:space="preserve">REST không hỗ trợ tốt cho các ứng dụng yêu cầu giao tiếp thời gian thực, như chat ứng dụng hoặc trò chơi trực tuyến. </w:t>
+      </w:r>
+    </w:p>
+    <w:p>
+      <w:pPr>
+        <w:numPr>
+          <w:ilvl w:val="0"/>
+          <w:numId w:val="5"/>
+        </w:numPr>
+      </w:pPr>
+      <w:r>
+        <w:rPr>
+          <w:b/>
+          <w:bCs/>
+        </w:rPr>
+        <w:t>Sự phức tạp khi quản lý các yêu cầu phức tạp</w:t>
+      </w:r>
+      <w:r>
+        <w:t>:</w:t>
+      </w:r>
+    </w:p>
+    <w:p>
+      <w:pPr>
+        <w:numPr>
+          <w:ilvl w:val="1"/>
+          <w:numId w:val="5"/>
+        </w:numPr>
+      </w:pPr>
+      <w:r>
+        <w:t>Khi ứng dụng yêu cầu các thao tác phức tạp và nhiều bước, việc sử dụng REST có thể trở nên phức tạp và khó quản lý.</w:t>
+      </w:r>
+    </w:p>
+    <w:p>
+      <w:pPr>
+        <w:numPr>
+          <w:ilvl w:val="0"/>
+          <w:numId w:val="5"/>
+        </w:numPr>
+      </w:pPr>
+      <w:r>
+        <w:rPr>
+          <w:b/>
+          <w:bCs/>
+        </w:rPr>
+        <w:t>Thiếu chuẩn hóa</w:t>
+      </w:r>
+      <w:r>
+        <w:t>:</w:t>
+      </w:r>
+    </w:p>
+    <w:p>
+      <w:pPr>
+        <w:numPr>
+          <w:ilvl w:val="1"/>
+          <w:numId w:val="5"/>
+        </w:numPr>
+      </w:pPr>
+      <w:r>
+        <w:t>Mặc dù REST là một kiến trúc phổ biến, nhưng không có tiêu chuẩn chính thức nào, do đó có thể có sự khác biệt trong cách các nhà phát triển xây dựng và sử dụng RESTful API.</w:t>
       </w:r>
     </w:p>
     <w:p>
@@ -914,24 +1304,6 @@
         </w:numPr>
       </w:pPr>
       <w:r>
-        <w:t xml:space="preserve">Ưu, </w:t>
-      </w:r>
-      <w:r>
-        <w:t>nhược</w:t>
-      </w:r>
-      <w:r>
-        <w:t xml:space="preserve"> điểm</w:t>
-      </w:r>
-    </w:p>
-    <w:p>
-      <w:pPr>
-        <w:numPr>
-          <w:ilvl w:val="0"/>
-          <w:numId w:val="2"/>
-        </w:numPr>
-      </w:pPr>
-      <w:r>
-        <w:lastRenderedPageBreak/>
         <w:t>Demo ứng dụng minh họa</w:t>
       </w:r>
     </w:p>
@@ -953,6 +1325,123 @@
 <file path=word/numbering.xml><?xml version="1.0" encoding="utf-8"?>
 <w:numbering xmlns:wpc="http://schemas.microsoft.com/office/word/2010/wordprocessingCanvas" xmlns:cx="http://schemas.microsoft.com/office/drawing/2014/chartex" xmlns:cx1="http://schemas.microsoft.com/office/drawing/2015/9/8/chartex" xmlns:cx2="http://schemas.microsoft.com/office/drawing/2015/10/21/chartex" xmlns:cx3="http://schemas.microsoft.com/office/drawing/2016/5/9/chartex" xmlns:cx4="http://schemas.microsoft.com/office/drawing/2016/5/10/chartex" xmlns:cx5="http://schemas.microsoft.com/office/drawing/2016/5/11/chartex" xmlns:cx6="http://schemas.microsoft.com/office/drawing/2016/5/12/chartex" xmlns:cx7="http://schemas.microsoft.com/office/drawing/2016/5/13/chartex" xmlns:cx8="http://schemas.microsoft.com/office/drawing/2016/5/14/chartex" xmlns:mc="http://schemas.openxmlformats.org/markup-compatibility/2006" xmlns:aink="http://schemas.microsoft.com/office/drawing/2016/ink" xmlns:am3d="http://schemas.microsoft.com/office/drawing/2017/model3d" xmlns:o="urn:schemas-microsoft-com:office:office" xmlns:oel="http://schemas.microsoft.com/office/2019/extlst" xmlns:r="http://schemas.openxmlformats.org/officeDocument/2006/relationships" xmlns:m="http://schemas.openxmlformats.org/officeDocument/2006/math" xmlns:v="urn:schemas-microsoft-com:vml" xmlns:wp14="http://schemas.microsoft.com/office/word/2010/wordprocessingDrawing" xmlns:wp="http://schemas.openxmlformats.org/drawingml/2006/wordprocessingDrawing" xmlns:w10="urn:schemas-microsoft-com:office:word" xmlns:w="http://schemas.openxmlformats.org/wordprocessingml/2006/main" xmlns:w14="http://schemas.microsoft.com/office/word/2010/wordml" xmlns:w15="http://schemas.microsoft.com/office/word/2012/wordml" xmlns:w16cex="http://schemas.microsoft.com/office/word/2018/wordml/cex" xmlns:w16cid="http://schemas.microsoft.com/office/word/2016/wordml/cid" xmlns:w16="http://schemas.microsoft.com/office/word/2018/wordml" xmlns:w16du="http://schemas.microsoft.com/office/word/2023/wordml/word16du" xmlns:w16sdtdh="http://schemas.microsoft.com/office/word/2020/wordml/sdtdatahash" xmlns:w16sdtfl="http://schemas.microsoft.com/office/word/2024/wordml/sdtformatlock" xmlns:w16se="http://schemas.microsoft.com/office/word/2015/wordml/symex" xmlns:wpg="http://schemas.microsoft.com/office/word/2010/wordprocessingGroup" xmlns:wpi="http://schemas.microsoft.com/office/word/2010/wordprocessingInk" xmlns:wne="http://schemas.microsoft.com/office/word/2006/wordml" xmlns:wps="http://schemas.microsoft.com/office/word/2010/wordprocessingShape" mc:Ignorable="w14 w15 w16se w16cid w16 w16cex w16sdtdh w16sdtfl w16du wp14">
   <w:abstractNum w:abstractNumId="0" w15:restartNumberingAfterBreak="0">
+    <w:nsid w:val="01553B82"/>
+    <w:multiLevelType w:val="multilevel"/>
+    <w:tmpl w:val="7598B826"/>
+    <w:lvl w:ilvl="0">
+      <w:start w:val="1"/>
+      <w:numFmt w:val="decimal"/>
+      <w:lvlText w:val="%1."/>
+      <w:lvlJc w:val="left"/>
+      <w:pPr>
+        <w:tabs>
+          <w:tab w:val="num" w:pos="720"/>
+        </w:tabs>
+        <w:ind w:left="720" w:hanging="360"/>
+      </w:pPr>
+    </w:lvl>
+    <w:lvl w:ilvl="1">
+      <w:start w:val="1"/>
+      <w:numFmt w:val="bullet"/>
+      <w:lvlText w:val="o"/>
+      <w:lvlJc w:val="left"/>
+      <w:pPr>
+        <w:tabs>
+          <w:tab w:val="num" w:pos="1440"/>
+        </w:tabs>
+        <w:ind w:left="1440" w:hanging="360"/>
+      </w:pPr>
+      <w:rPr>
+        <w:rFonts w:ascii="Courier New" w:hAnsi="Courier New" w:hint="default"/>
+        <w:sz w:val="20"/>
+      </w:rPr>
+    </w:lvl>
+    <w:lvl w:ilvl="2" w:tentative="1">
+      <w:start w:val="1"/>
+      <w:numFmt w:val="decimal"/>
+      <w:lvlText w:val="%3."/>
+      <w:lvlJc w:val="left"/>
+      <w:pPr>
+        <w:tabs>
+          <w:tab w:val="num" w:pos="2160"/>
+        </w:tabs>
+        <w:ind w:left="2160" w:hanging="360"/>
+      </w:pPr>
+    </w:lvl>
+    <w:lvl w:ilvl="3" w:tentative="1">
+      <w:start w:val="1"/>
+      <w:numFmt w:val="decimal"/>
+      <w:lvlText w:val="%4."/>
+      <w:lvlJc w:val="left"/>
+      <w:pPr>
+        <w:tabs>
+          <w:tab w:val="num" w:pos="2880"/>
+        </w:tabs>
+        <w:ind w:left="2880" w:hanging="360"/>
+      </w:pPr>
+    </w:lvl>
+    <w:lvl w:ilvl="4" w:tentative="1">
+      <w:start w:val="1"/>
+      <w:numFmt w:val="decimal"/>
+      <w:lvlText w:val="%5."/>
+      <w:lvlJc w:val="left"/>
+      <w:pPr>
+        <w:tabs>
+          <w:tab w:val="num" w:pos="3600"/>
+        </w:tabs>
+        <w:ind w:left="3600" w:hanging="360"/>
+      </w:pPr>
+    </w:lvl>
+    <w:lvl w:ilvl="5" w:tentative="1">
+      <w:start w:val="1"/>
+      <w:numFmt w:val="decimal"/>
+      <w:lvlText w:val="%6."/>
+      <w:lvlJc w:val="left"/>
+      <w:pPr>
+        <w:tabs>
+          <w:tab w:val="num" w:pos="4320"/>
+        </w:tabs>
+        <w:ind w:left="4320" w:hanging="360"/>
+      </w:pPr>
+    </w:lvl>
+    <w:lvl w:ilvl="6" w:tentative="1">
+      <w:start w:val="1"/>
+      <w:numFmt w:val="decimal"/>
+      <w:lvlText w:val="%7."/>
+      <w:lvlJc w:val="left"/>
+      <w:pPr>
+        <w:tabs>
+          <w:tab w:val="num" w:pos="5040"/>
+        </w:tabs>
+        <w:ind w:left="5040" w:hanging="360"/>
+      </w:pPr>
+    </w:lvl>
+    <w:lvl w:ilvl="7" w:tentative="1">
+      <w:start w:val="1"/>
+      <w:numFmt w:val="decimal"/>
+      <w:lvlText w:val="%8."/>
+      <w:lvlJc w:val="left"/>
+      <w:pPr>
+        <w:tabs>
+          <w:tab w:val="num" w:pos="5760"/>
+        </w:tabs>
+        <w:ind w:left="5760" w:hanging="360"/>
+      </w:pPr>
+    </w:lvl>
+    <w:lvl w:ilvl="8" w:tentative="1">
+      <w:start w:val="1"/>
+      <w:numFmt w:val="decimal"/>
+      <w:lvlText w:val="%9."/>
+      <w:lvlJc w:val="left"/>
+      <w:pPr>
+        <w:tabs>
+          <w:tab w:val="num" w:pos="6480"/>
+        </w:tabs>
+        <w:ind w:left="6480" w:hanging="360"/>
+      </w:pPr>
+    </w:lvl>
+  </w:abstractNum>
+  <w:abstractNum w:abstractNumId="1" w15:restartNumberingAfterBreak="0">
     <w:nsid w:val="17B77749"/>
     <w:multiLevelType w:val="hybridMultilevel"/>
     <w:tmpl w:val="2F2AB9DA"/>
@@ -1064,7 +1553,7 @@
       </w:rPr>
     </w:lvl>
   </w:abstractNum>
-  <w:abstractNum w:abstractNumId="1" w15:restartNumberingAfterBreak="0">
+  <w:abstractNum w:abstractNumId="2" w15:restartNumberingAfterBreak="0">
     <w:nsid w:val="1CA46C0F"/>
     <w:multiLevelType w:val="hybridMultilevel"/>
     <w:tmpl w:val="A7503230"/>
@@ -1177,7 +1666,124 @@
       </w:rPr>
     </w:lvl>
   </w:abstractNum>
-  <w:abstractNum w:abstractNumId="2" w15:restartNumberingAfterBreak="0">
+  <w:abstractNum w:abstractNumId="3" w15:restartNumberingAfterBreak="0">
+    <w:nsid w:val="504815E7"/>
+    <w:multiLevelType w:val="multilevel"/>
+    <w:tmpl w:val="F9946FA4"/>
+    <w:lvl w:ilvl="0">
+      <w:start w:val="1"/>
+      <w:numFmt w:val="decimal"/>
+      <w:lvlText w:val="%1."/>
+      <w:lvlJc w:val="left"/>
+      <w:pPr>
+        <w:tabs>
+          <w:tab w:val="num" w:pos="720"/>
+        </w:tabs>
+        <w:ind w:left="720" w:hanging="360"/>
+      </w:pPr>
+    </w:lvl>
+    <w:lvl w:ilvl="1">
+      <w:start w:val="1"/>
+      <w:numFmt w:val="bullet"/>
+      <w:lvlText w:val="o"/>
+      <w:lvlJc w:val="left"/>
+      <w:pPr>
+        <w:tabs>
+          <w:tab w:val="num" w:pos="1440"/>
+        </w:tabs>
+        <w:ind w:left="1440" w:hanging="360"/>
+      </w:pPr>
+      <w:rPr>
+        <w:rFonts w:ascii="Courier New" w:hAnsi="Courier New" w:hint="default"/>
+        <w:sz w:val="20"/>
+      </w:rPr>
+    </w:lvl>
+    <w:lvl w:ilvl="2" w:tentative="1">
+      <w:start w:val="1"/>
+      <w:numFmt w:val="decimal"/>
+      <w:lvlText w:val="%3."/>
+      <w:lvlJc w:val="left"/>
+      <w:pPr>
+        <w:tabs>
+          <w:tab w:val="num" w:pos="2160"/>
+        </w:tabs>
+        <w:ind w:left="2160" w:hanging="360"/>
+      </w:pPr>
+    </w:lvl>
+    <w:lvl w:ilvl="3" w:tentative="1">
+      <w:start w:val="1"/>
+      <w:numFmt w:val="decimal"/>
+      <w:lvlText w:val="%4."/>
+      <w:lvlJc w:val="left"/>
+      <w:pPr>
+        <w:tabs>
+          <w:tab w:val="num" w:pos="2880"/>
+        </w:tabs>
+        <w:ind w:left="2880" w:hanging="360"/>
+      </w:pPr>
+    </w:lvl>
+    <w:lvl w:ilvl="4" w:tentative="1">
+      <w:start w:val="1"/>
+      <w:numFmt w:val="decimal"/>
+      <w:lvlText w:val="%5."/>
+      <w:lvlJc w:val="left"/>
+      <w:pPr>
+        <w:tabs>
+          <w:tab w:val="num" w:pos="3600"/>
+        </w:tabs>
+        <w:ind w:left="3600" w:hanging="360"/>
+      </w:pPr>
+    </w:lvl>
+    <w:lvl w:ilvl="5" w:tentative="1">
+      <w:start w:val="1"/>
+      <w:numFmt w:val="decimal"/>
+      <w:lvlText w:val="%6."/>
+      <w:lvlJc w:val="left"/>
+      <w:pPr>
+        <w:tabs>
+          <w:tab w:val="num" w:pos="4320"/>
+        </w:tabs>
+        <w:ind w:left="4320" w:hanging="360"/>
+      </w:pPr>
+    </w:lvl>
+    <w:lvl w:ilvl="6" w:tentative="1">
+      <w:start w:val="1"/>
+      <w:numFmt w:val="decimal"/>
+      <w:lvlText w:val="%7."/>
+      <w:lvlJc w:val="left"/>
+      <w:pPr>
+        <w:tabs>
+          <w:tab w:val="num" w:pos="5040"/>
+        </w:tabs>
+        <w:ind w:left="5040" w:hanging="360"/>
+      </w:pPr>
+    </w:lvl>
+    <w:lvl w:ilvl="7" w:tentative="1">
+      <w:start w:val="1"/>
+      <w:numFmt w:val="decimal"/>
+      <w:lvlText w:val="%8."/>
+      <w:lvlJc w:val="left"/>
+      <w:pPr>
+        <w:tabs>
+          <w:tab w:val="num" w:pos="5760"/>
+        </w:tabs>
+        <w:ind w:left="5760" w:hanging="360"/>
+      </w:pPr>
+    </w:lvl>
+    <w:lvl w:ilvl="8" w:tentative="1">
+      <w:start w:val="1"/>
+      <w:numFmt w:val="decimal"/>
+      <w:lvlText w:val="%9."/>
+      <w:lvlJc w:val="left"/>
+      <w:pPr>
+        <w:tabs>
+          <w:tab w:val="num" w:pos="6480"/>
+        </w:tabs>
+        <w:ind w:left="6480" w:hanging="360"/>
+      </w:pPr>
+    </w:lvl>
+  </w:abstractNum>
+  <w:abstractNum w:abstractNumId="4" w15:restartNumberingAfterBreak="0">
     <w:nsid w:val="712E4398"/>
     <w:multiLevelType w:val="hybridMultilevel"/>
     <w:tmpl w:val="C186DEB0"/>
@@ -1290,13 +1896,19 @@
     </w:lvl>
   </w:abstractNum>
   <w:num w:numId="1" w16cid:durableId="484050716">
-    <w:abstractNumId w:val="0"/>
+    <w:abstractNumId w:val="1"/>
   </w:num>
   <w:num w:numId="2" w16cid:durableId="1165122948">
-    <w:abstractNumId w:val="1"/>
+    <w:abstractNumId w:val="2"/>
   </w:num>
   <w:num w:numId="3" w16cid:durableId="1959296560">
-    <w:abstractNumId w:val="2"/>
+    <w:abstractNumId w:val="4"/>
+  </w:num>
+  <w:num w:numId="4" w16cid:durableId="770777896">
+    <w:abstractNumId w:val="3"/>
+  </w:num>
+  <w:num w:numId="5" w16cid:durableId="2089184272">
+    <w:abstractNumId w:val="0"/>
   </w:num>
 </w:numbering>
 </file>
@@ -1729,7 +2341,6 @@
     <w:next w:val="Normal"/>
     <w:link w:val="Heading2Char"/>
     <w:uiPriority w:val="9"/>
-    <w:semiHidden/>
     <w:unhideWhenUsed/>
     <w:qFormat/>
     <w:rsid w:val="00791FCD"/>
@@ -1752,7 +2363,6 @@
     <w:next w:val="Normal"/>
     <w:link w:val="Heading3Char"/>
     <w:uiPriority w:val="9"/>
-    <w:semiHidden/>
     <w:unhideWhenUsed/>
     <w:qFormat/>
     <w:rsid w:val="00791FCD"/>
@@ -1904,7 +2514,6 @@
   <w:style w:type="character" w:default="1" w:styleId="DefaultParagraphFont">
     <w:name w:val="Default Paragraph Font"/>
     <w:uiPriority w:val="1"/>
-    <w:semiHidden/>
     <w:unhideWhenUsed/>
   </w:style>
   <w:style w:type="table" w:default="1" w:styleId="TableNormal">
@@ -1946,7 +2555,6 @@
     <w:basedOn w:val="DefaultParagraphFont"/>
     <w:link w:val="Heading2"/>
     <w:uiPriority w:val="9"/>
-    <w:semiHidden/>
     <w:rsid w:val="00791FCD"/>
     <w:rPr>
       <w:rFonts w:asciiTheme="majorHAnsi" w:eastAsiaTheme="majorEastAsia" w:hAnsiTheme="majorHAnsi" w:cstheme="majorBidi"/>
@@ -1960,7 +2568,6 @@
     <w:basedOn w:val="DefaultParagraphFont"/>
     <w:link w:val="Heading3"/>
     <w:uiPriority w:val="9"/>
-    <w:semiHidden/>
     <w:rsid w:val="00791FCD"/>
     <w:rPr>
       <w:rFonts w:eastAsiaTheme="majorEastAsia" w:cstheme="majorBidi"/>

</xml_diff>